<commit_message>
Mestrado e Doutorado Acadêmico
</commit_message>
<xml_diff>
--- a/disciplinas/PGM522_Analise_de_Experimentos_em_Genetica_e_Melhoramento_de_Plantas/Lista/lista_04.docx
+++ b/disciplinas/PGM522_Analise_de_Experimentos_em_Genetica_e_Melhoramento_de_Plantas/Lista/lista_04.docx
@@ -6,6 +6,8 @@
       <w:pPr>
         <w:pStyle w:val="Default"/>
       </w:pPr>
+      <w:bookmarkStart w:id="0" w:name="_GoBack"/>
+      <w:bookmarkEnd w:id="0"/>
     </w:p>
     <w:p>
       <w:pPr>
@@ -5121,71 +5123,7 @@
           <w:sz w:val="28"/>
           <w:szCs w:val="28"/>
         </w:rPr>
-        <w:t>- A</w:t>
-      </w:r>
-      <w:r>
-        <w:rPr>
-          <w:rFonts w:ascii="Times New Roman" w:hAnsi="Times New Roman" w:cs="Times New Roman"/>
-          <w:sz w:val="28"/>
-          <w:szCs w:val="28"/>
-        </w:rPr>
-        <w:t>s</w:t>
-      </w:r>
-      <w:r>
-        <w:rPr>
-          <w:rFonts w:ascii="Times New Roman" w:hAnsi="Times New Roman" w:cs="Times New Roman"/>
-          <w:sz w:val="28"/>
-          <w:szCs w:val="28"/>
-        </w:rPr>
-        <w:t xml:space="preserve"> hipótese</w:t>
-      </w:r>
-      <w:r>
-        <w:rPr>
-          <w:rFonts w:ascii="Times New Roman" w:hAnsi="Times New Roman" w:cs="Times New Roman"/>
-          <w:sz w:val="28"/>
-          <w:szCs w:val="28"/>
-        </w:rPr>
-        <w:t>s</w:t>
-      </w:r>
-      <w:r>
-        <w:rPr>
-          <w:rFonts w:ascii="Times New Roman" w:hAnsi="Times New Roman" w:cs="Times New Roman"/>
-          <w:sz w:val="28"/>
-          <w:szCs w:val="28"/>
-        </w:rPr>
-        <w:t xml:space="preserve"> a ser</w:t>
-      </w:r>
-      <w:r>
-        <w:rPr>
-          <w:rFonts w:ascii="Times New Roman" w:hAnsi="Times New Roman" w:cs="Times New Roman"/>
-          <w:sz w:val="28"/>
-          <w:szCs w:val="28"/>
-        </w:rPr>
-        <w:t>em</w:t>
-      </w:r>
-      <w:r>
-        <w:rPr>
-          <w:rFonts w:ascii="Times New Roman" w:hAnsi="Times New Roman" w:cs="Times New Roman"/>
-          <w:sz w:val="28"/>
-          <w:szCs w:val="28"/>
-        </w:rPr>
-        <w:t xml:space="preserve"> testada</w:t>
-      </w:r>
-      <w:r>
-        <w:rPr>
-          <w:rFonts w:ascii="Times New Roman" w:hAnsi="Times New Roman" w:cs="Times New Roman"/>
-          <w:sz w:val="28"/>
-          <w:szCs w:val="28"/>
-        </w:rPr>
-        <w:t>s</w:t>
-      </w:r>
-      <w:r>
-        <w:rPr>
-          <w:rFonts w:ascii="Times New Roman" w:hAnsi="Times New Roman" w:cs="Times New Roman"/>
-          <w:sz w:val="28"/>
-          <w:szCs w:val="28"/>
-        </w:rPr>
-        <w:t xml:space="preserve"> na ANOVA;</w:t>
+        <w:t>- As hipóteses a serem testadas na ANOVA;</w:t>
       </w:r>
     </w:p>
     <w:p>
@@ -5347,17 +5285,7 @@
           <w:sz w:val="28"/>
           <w:szCs w:val="28"/>
         </w:rPr>
-        <w:t>. Apresente a tabela do teste com as médias</w:t>
-      </w:r>
-      <w:bookmarkStart w:id="0" w:name="_GoBack"/>
-      <w:bookmarkEnd w:id="0"/>
-      <w:r>
-        <w:rPr>
-          <w:rFonts w:ascii="Times New Roman" w:hAnsi="Times New Roman" w:cs="Times New Roman"/>
-          <w:sz w:val="28"/>
-          <w:szCs w:val="28"/>
-        </w:rPr>
-        <w:t>.</w:t>
+        <w:t>. Apresente a tabela do teste com as médias.</w:t>
       </w:r>
     </w:p>
     <w:p>

</xml_diff>